<commit_message>
Updated whatdoumeme_template. Added html sites for iframes. Embedded Spottify-Playlist
</commit_message>
<xml_diff>
--- a/whatdoumeme_template.docx
+++ b/whatdoumeme_template.docx
@@ -70,7 +70,21 @@
         <w:rPr>
           <w:lang w:val="en-US"/>
         </w:rPr>
-        <w:t>, select Shape Fill and then choose the picture you want to insert.</w:t>
+        <w:t xml:space="preserve">, select Shape </w:t>
+      </w:r>
+      <w:proofErr w:type="gramStart"/>
+      <w:r>
+        <w:rPr>
+          <w:lang w:val="en-US"/>
+        </w:rPr>
+        <w:t>Fill</w:t>
+      </w:r>
+      <w:proofErr w:type="gramEnd"/>
+      <w:r>
+        <w:rPr>
+          <w:lang w:val="en-US"/>
+        </w:rPr>
+        <w:t xml:space="preserve"> and then choose the picture you want to insert.</w:t>
       </w:r>
     </w:p>
     <w:p>
@@ -107,7 +121,7 @@
         <mc:AlternateContent>
           <mc:Choice Requires="wpg">
             <w:drawing>
-              <wp:anchor distT="0" distB="0" distL="114300" distR="114300" simplePos="0" relativeHeight="251675648" behindDoc="0" locked="0" layoutInCell="1" allowOverlap="1" wp14:anchorId="47E4E0DB" wp14:editId="6FED8898">
+              <wp:anchor distT="0" distB="0" distL="114300" distR="114300" simplePos="0" relativeHeight="251672576" behindDoc="0" locked="0" layoutInCell="1" allowOverlap="1" wp14:anchorId="47E4E0DB" wp14:editId="536DFD5F">
                 <wp:simplePos x="0" y="0"/>
                 <wp:positionH relativeFrom="margin">
                   <wp:align>center</wp:align>
@@ -115,9 +129,21 @@
                 <wp:positionV relativeFrom="paragraph">
                   <wp:posOffset>7884</wp:posOffset>
                 </wp:positionV>
-                <wp:extent cx="7364106" cy="5580000"/>
-                <wp:effectExtent l="0" t="0" r="27305" b="20955"/>
-                <wp:wrapNone/>
+                <wp:extent cx="7364106" cy="5581905"/>
+                <wp:effectExtent l="0" t="0" r="27305" b="19050"/>
+                <wp:wrapThrough wrapText="bothSides">
+                  <wp:wrapPolygon edited="0">
+                    <wp:start x="112" y="0"/>
+                    <wp:lineTo x="0" y="221"/>
+                    <wp:lineTo x="0" y="21379"/>
+                    <wp:lineTo x="112" y="21600"/>
+                    <wp:lineTo x="21512" y="21600"/>
+                    <wp:lineTo x="21624" y="21453"/>
+                    <wp:lineTo x="21624" y="221"/>
+                    <wp:lineTo x="21512" y="0"/>
+                    <wp:lineTo x="112" y="0"/>
+                  </wp:wrapPolygon>
+                </wp:wrapThrough>
                 <wp:docPr id="3" name="Gruppieren 3"/>
                 <wp:cNvGraphicFramePr/>
                 <a:graphic xmlns:a="http://schemas.openxmlformats.org/drawingml/2006/main">
@@ -127,9 +153,9 @@
                       <wpg:grpSpPr>
                         <a:xfrm>
                           <a:off x="0" y="0"/>
-                          <a:ext cx="7364106" cy="5580000"/>
-                          <a:chOff x="0" y="0"/>
-                          <a:chExt cx="7364106" cy="5580000"/>
+                          <a:ext cx="7364106" cy="5581905"/>
+                          <a:chOff x="0" y="-1905"/>
+                          <a:chExt cx="7364106" cy="5581905"/>
                         </a:xfrm>
                       </wpg:grpSpPr>
                       <wps:wsp>
@@ -191,7 +217,7 @@
                         <wps:cNvSpPr/>
                         <wps:spPr>
                           <a:xfrm>
-                            <a:off x="3692106" y="0"/>
+                            <a:off x="3692106" y="-1905"/>
                             <a:ext cx="3672000" cy="5580000"/>
                           </a:xfrm>
                           <a:prstGeom prst="roundRect">
@@ -243,12 +269,15 @@
                     </wpg:wgp>
                   </a:graphicData>
                 </a:graphic>
+                <wp14:sizeRelH relativeFrom="margin">
+                  <wp14:pctWidth>0</wp14:pctWidth>
+                </wp14:sizeRelH>
               </wp:anchor>
             </w:drawing>
           </mc:Choice>
           <mc:Fallback>
             <w:pict>
-              <v:group w14:anchorId="47E4E0DB" id="Gruppieren 3" o:spid="_x0000_s1026" style="position:absolute;margin-left:0;margin-top:.6pt;width:579.85pt;height:439.35pt;z-index:251675648;mso-position-horizontal:center;mso-position-horizontal-relative:margin" coordsize="73641,55800" o:gfxdata="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">
+              <v:group w14:anchorId="47E4E0DB" id="Gruppieren 3" o:spid="_x0000_s1026" style="position:absolute;margin-left:0;margin-top:.6pt;width:579.85pt;height:439.5pt;z-index:251672576;mso-position-horizontal:center;mso-position-horizontal-relative:margin;mso-width-relative:margin" coordorigin=",-19" coordsize="73641,55819" o:gfxdata="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">
                 <v:roundrect id="Rechteck: abgerundete Ecken 1" o:spid="_x0000_s1027" style="position:absolute;width:36720;height:55800;visibility:visible;mso-wrap-style:square;v-text-anchor:middle" arcsize="2509f" o:gfxdata="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" fillcolor="white [3212]" strokecolor="#525252 [1606]" strokeweight="1pt">
                   <v:stroke joinstyle="miter"/>
                   <v:textbox>
@@ -266,7 +295,7 @@
                     </w:txbxContent>
                   </v:textbox>
                 </v:roundrect>
-                <v:roundrect id="Rechteck: abgerundete Ecken 2" o:spid="_x0000_s1028" style="position:absolute;left:36921;width:36720;height:55800;visibility:visible;mso-wrap-style:square;v-text-anchor:middle" arcsize="2509f" o:gfxdata="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" fillcolor="white [3212]" strokecolor="#525252 [1606]" strokeweight="1pt">
+                <v:roundrect id="Rechteck: abgerundete Ecken 2" o:spid="_x0000_s1028" style="position:absolute;left:36921;top:-19;width:36720;height:55799;visibility:visible;mso-wrap-style:square;v-text-anchor:middle" arcsize="2509f" o:gfxdata="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" fillcolor="white [3212]" strokecolor="#525252 [1606]" strokeweight="1pt">
                   <v:stroke joinstyle="miter"/>
                   <v:textbox>
                     <w:txbxContent>
@@ -283,7 +312,7 @@
                     </w:txbxContent>
                   </v:textbox>
                 </v:roundrect>
-                <w10:wrap anchorx="margin"/>
+                <w10:wrap type="through" anchorx="margin"/>
               </v:group>
             </w:pict>
           </mc:Fallback>
@@ -426,7 +455,7 @@
         <mc:AlternateContent>
           <mc:Choice Requires="wpg">
             <w:drawing>
-              <wp:anchor distT="0" distB="0" distL="114300" distR="114300" simplePos="0" relativeHeight="251677696" behindDoc="0" locked="0" layoutInCell="1" allowOverlap="1" wp14:anchorId="64B536FA" wp14:editId="170AF0FC">
+              <wp:anchor distT="0" distB="0" distL="114300" distR="114300" simplePos="0" relativeHeight="251674624" behindDoc="0" locked="0" layoutInCell="1" allowOverlap="1" wp14:anchorId="64B536FA" wp14:editId="3D9E0DE3">
                 <wp:simplePos x="0" y="0"/>
                 <wp:positionH relativeFrom="margin">
                   <wp:align>center</wp:align>
@@ -436,7 +465,19 @@
                 </wp:positionV>
                 <wp:extent cx="7364106" cy="5580000"/>
                 <wp:effectExtent l="0" t="0" r="27305" b="20955"/>
-                <wp:wrapNone/>
+                <wp:wrapThrough wrapText="bothSides">
+                  <wp:wrapPolygon edited="0">
+                    <wp:start x="112" y="0"/>
+                    <wp:lineTo x="0" y="221"/>
+                    <wp:lineTo x="0" y="21386"/>
+                    <wp:lineTo x="112" y="21607"/>
+                    <wp:lineTo x="21512" y="21607"/>
+                    <wp:lineTo x="21624" y="21460"/>
+                    <wp:lineTo x="21624" y="221"/>
+                    <wp:lineTo x="21512" y="0"/>
+                    <wp:lineTo x="112" y="0"/>
+                  </wp:wrapPolygon>
+                </wp:wrapThrough>
                 <wp:docPr id="7" name="Gruppieren 7"/>
                 <wp:cNvGraphicFramePr/>
                 <a:graphic xmlns:a="http://schemas.openxmlformats.org/drawingml/2006/main">
@@ -567,7 +608,7 @@
           </mc:Choice>
           <mc:Fallback>
             <w:pict>
-              <v:group w14:anchorId="64B536FA" id="Gruppieren 7" o:spid="_x0000_s1029" style="position:absolute;margin-left:0;margin-top:.6pt;width:579.85pt;height:439.35pt;z-index:251677696;mso-position-horizontal:center;mso-position-horizontal-relative:margin" coordsize="73641,55800" o:gfxdata="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">
+              <v:group w14:anchorId="64B536FA" id="Gruppieren 7" o:spid="_x0000_s1029" style="position:absolute;margin-left:0;margin-top:.6pt;width:579.85pt;height:439.35pt;z-index:251674624;mso-position-horizontal:center;mso-position-horizontal-relative:margin" coordsize="73641,55800" o:gfxdata="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">
                 <v:roundrect id="Rechteck: abgerundete Ecken 8" o:spid="_x0000_s1030" style="position:absolute;width:36720;height:55800;visibility:visible;mso-wrap-style:square;v-text-anchor:middle" arcsize="2509f" o:gfxdata="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" fillcolor="white [3212]" strokecolor="#525252 [1606]" strokeweight="1pt">
                   <v:stroke joinstyle="miter"/>
                   <v:textbox>
@@ -602,7 +643,7 @@
                     </w:txbxContent>
                   </v:textbox>
                 </v:roundrect>
-                <w10:wrap anchorx="margin"/>
+                <w10:wrap type="through" anchorx="margin"/>
               </v:group>
             </w:pict>
           </mc:Fallback>
@@ -637,9 +678,1402 @@
         </w:rPr>
       </w:pPr>
     </w:p>
+    <w:p>
+      <w:pPr>
+        <w:rPr>
+          <w:lang w:val="en-US"/>
+        </w:rPr>
+      </w:pPr>
+      <w:r>
+        <w:rPr>
+          <w:lang w:val="en-US"/>
+        </w:rPr>
+        <w:br w:type="page"/>
+      </w:r>
+    </w:p>
+    <w:p>
+      <w:pPr>
+        <w:pStyle w:val="Titel"/>
+        <w:jc w:val="center"/>
+        <w:rPr>
+          <w:sz w:val="44"/>
+          <w:szCs w:val="44"/>
+          <w:lang w:val="en-US"/>
+        </w:rPr>
+      </w:pPr>
+      <w:r>
+        <w:rPr>
+          <w:sz w:val="44"/>
+          <w:szCs w:val="44"/>
+          <w:lang w:val="en-US"/>
+        </w:rPr>
+        <w:lastRenderedPageBreak/>
+        <w:t>What do you Meme?</w:t>
+      </w:r>
+    </w:p>
+    <w:p>
+      <w:pPr>
+        <w:jc w:val="center"/>
+        <w:rPr>
+          <w:lang w:val="en-US"/>
+        </w:rPr>
+      </w:pPr>
+      <w:r>
+        <w:rPr>
+          <w:lang w:val="en-US"/>
+        </w:rPr>
+        <w:t>Template fo</w:t>
+      </w:r>
+      <w:r>
+        <w:rPr>
+          <w:lang w:val="en-US"/>
+        </w:rPr>
+        <w:t>r creating your own Text-</w:t>
+      </w:r>
+      <w:proofErr w:type="gramStart"/>
+      <w:r>
+        <w:rPr>
+          <w:lang w:val="en-US"/>
+        </w:rPr>
+        <w:t>cards</w:t>
+      </w:r>
+      <w:proofErr w:type="gramEnd"/>
+    </w:p>
+    <w:p>
+      <w:pPr>
+        <w:jc w:val="center"/>
+        <w:rPr>
+          <w:lang w:val="en-US"/>
+        </w:rPr>
+      </w:pPr>
+      <w:r>
+        <w:rPr>
+          <w:lang w:val="en-US"/>
+        </w:rPr>
+        <w:t xml:space="preserve">Dimensions: </w:t>
+      </w:r>
+      <w:r>
+        <w:rPr>
+          <w:lang w:val="en-US"/>
+        </w:rPr>
+        <w:t>8,9</w:t>
+      </w:r>
+      <w:r>
+        <w:rPr>
+          <w:lang w:val="en-US"/>
+        </w:rPr>
+        <w:t xml:space="preserve"> cm x </w:t>
+      </w:r>
+      <w:r>
+        <w:rPr>
+          <w:lang w:val="en-US"/>
+        </w:rPr>
+        <w:t>6</w:t>
+      </w:r>
+      <w:r>
+        <w:rPr>
+          <w:lang w:val="en-US"/>
+        </w:rPr>
+        <w:t>,</w:t>
+      </w:r>
+      <w:r>
+        <w:rPr>
+          <w:lang w:val="en-US"/>
+        </w:rPr>
+        <w:t>4</w:t>
+      </w:r>
+      <w:r>
+        <w:rPr>
+          <w:lang w:val="en-US"/>
+        </w:rPr>
+        <w:t xml:space="preserve"> cm</w:t>
+      </w:r>
+    </w:p>
+    <w:p>
+      <w:pPr>
+        <w:rPr>
+          <w:lang w:val="en-US"/>
+        </w:rPr>
+      </w:pPr>
+    </w:p>
+    <w:p>
+      <w:pPr>
+        <w:rPr>
+          <w:lang w:val="en-US"/>
+        </w:rPr>
+      </w:pPr>
+      <w:r>
+        <w:rPr>
+          <w:noProof/>
+        </w:rPr>
+        <mc:AlternateContent>
+          <mc:Choice Requires="wpg">
+            <w:drawing>
+              <wp:anchor distT="0" distB="0" distL="114300" distR="114300" simplePos="0" relativeHeight="251695104" behindDoc="0" locked="0" layoutInCell="1" allowOverlap="1" wp14:anchorId="38DA4A57" wp14:editId="4C3A9A96">
+                <wp:simplePos x="0" y="0"/>
+                <wp:positionH relativeFrom="margin">
+                  <wp:align>center</wp:align>
+                </wp:positionH>
+                <wp:positionV relativeFrom="margin">
+                  <wp:align>center</wp:align>
+                </wp:positionV>
+                <wp:extent cx="9291176" cy="3212201"/>
+                <wp:effectExtent l="0" t="0" r="24765" b="26670"/>
+                <wp:wrapNone/>
+                <wp:docPr id="21" name="Gruppieren 21"/>
+                <wp:cNvGraphicFramePr/>
+                <a:graphic xmlns:a="http://schemas.openxmlformats.org/drawingml/2006/main">
+                  <a:graphicData uri="http://schemas.microsoft.com/office/word/2010/wordprocessingGroup">
+                    <wpg:wgp>
+                      <wpg:cNvGrpSpPr/>
+                      <wpg:grpSpPr>
+                        <a:xfrm>
+                          <a:off x="0" y="0"/>
+                          <a:ext cx="9291176" cy="3212201"/>
+                          <a:chOff x="0" y="0"/>
+                          <a:chExt cx="9291176" cy="3212201"/>
+                        </a:xfrm>
+                      </wpg:grpSpPr>
+                      <wps:wsp>
+                        <wps:cNvPr id="17" name="Rechteck: abgerundete Ecken 17"/>
+                        <wps:cNvSpPr/>
+                        <wps:spPr>
+                          <a:xfrm>
+                            <a:off x="0" y="0"/>
+                            <a:ext cx="2303750" cy="3203575"/>
+                          </a:xfrm>
+                          <a:prstGeom prst="roundRect">
+                            <a:avLst>
+                              <a:gd name="adj" fmla="val 8055"/>
+                            </a:avLst>
+                          </a:prstGeom>
+                          <a:solidFill>
+                            <a:schemeClr val="bg1"/>
+                          </a:solidFill>
+                          <a:ln>
+                            <a:solidFill>
+                              <a:schemeClr val="tx1"/>
+                            </a:solidFill>
+                          </a:ln>
+                        </wps:spPr>
+                        <wps:style>
+                          <a:lnRef idx="2">
+                            <a:schemeClr val="accent1">
+                              <a:shade val="50000"/>
+                            </a:schemeClr>
+                          </a:lnRef>
+                          <a:fillRef idx="1">
+                            <a:schemeClr val="accent1"/>
+                          </a:fillRef>
+                          <a:effectRef idx="0">
+                            <a:schemeClr val="accent1"/>
+                          </a:effectRef>
+                          <a:fontRef idx="minor">
+                            <a:schemeClr val="lt1"/>
+                          </a:fontRef>
+                        </wps:style>
+                        <wps:txbx>
+                          <w:txbxContent>
+                            <w:p>
+                              <w:pPr>
+                                <w:jc w:val="center"/>
+                                <w:rPr>
+                                  <w:color w:val="15002A"/>
+                                  <w:sz w:val="56"/>
+                                  <w:szCs w:val="56"/>
+                                  <w:lang w:val="en-US"/>
+                                </w:rPr>
+                              </w:pPr>
+                              <w:r>
+                                <w:rPr>
+                                  <w:color w:val="15002A"/>
+                                  <w:sz w:val="56"/>
+                                  <w:szCs w:val="56"/>
+                                </w:rPr>
+                                <w:t xml:space="preserve">Add </w:t>
+                              </w:r>
+                              <w:proofErr w:type="spellStart"/>
+                              <w:r>
+                                <w:rPr>
+                                  <w:color w:val="15002A"/>
+                                  <w:sz w:val="56"/>
+                                  <w:szCs w:val="56"/>
+                                </w:rPr>
+                                <w:t>your</w:t>
+                              </w:r>
+                              <w:proofErr w:type="spellEnd"/>
+                              <w:r>
+                                <w:rPr>
+                                  <w:color w:val="15002A"/>
+                                  <w:sz w:val="56"/>
+                                  <w:szCs w:val="56"/>
+                                  <w:lang w:val="en-US"/>
+                                </w:rPr>
+                                <w:t xml:space="preserve"> Text here</w:t>
+                              </w:r>
+                            </w:p>
+                          </w:txbxContent>
+                        </wps:txbx>
+                        <wps:bodyPr rot="0" spcFirstLastPara="0" vertOverflow="overflow" horzOverflow="overflow" vert="horz" wrap="square" lIns="91440" tIns="45720" rIns="91440" bIns="45720" numCol="1" spcCol="0" rtlCol="0" fromWordArt="0" anchor="ctr" anchorCtr="0" forceAA="0" compatLnSpc="1">
+                          <a:prstTxWarp prst="textNoShape">
+                            <a:avLst/>
+                          </a:prstTxWarp>
+                          <a:noAutofit/>
+                        </wps:bodyPr>
+                      </wps:wsp>
+                      <wps:wsp>
+                        <wps:cNvPr id="18" name="Rechteck: abgerundete Ecken 18"/>
+                        <wps:cNvSpPr/>
+                        <wps:spPr>
+                          <a:xfrm>
+                            <a:off x="2329132" y="0"/>
+                            <a:ext cx="2303780" cy="3203575"/>
+                          </a:xfrm>
+                          <a:prstGeom prst="roundRect">
+                            <a:avLst>
+                              <a:gd name="adj" fmla="val 8055"/>
+                            </a:avLst>
+                          </a:prstGeom>
+                          <a:solidFill>
+                            <a:schemeClr val="bg1"/>
+                          </a:solidFill>
+                          <a:ln>
+                            <a:solidFill>
+                              <a:schemeClr val="tx1"/>
+                            </a:solidFill>
+                          </a:ln>
+                        </wps:spPr>
+                        <wps:style>
+                          <a:lnRef idx="2">
+                            <a:schemeClr val="accent1">
+                              <a:shade val="50000"/>
+                            </a:schemeClr>
+                          </a:lnRef>
+                          <a:fillRef idx="1">
+                            <a:schemeClr val="accent1"/>
+                          </a:fillRef>
+                          <a:effectRef idx="0">
+                            <a:schemeClr val="accent1"/>
+                          </a:effectRef>
+                          <a:fontRef idx="minor">
+                            <a:schemeClr val="lt1"/>
+                          </a:fontRef>
+                        </wps:style>
+                        <wps:txbx>
+                          <w:txbxContent>
+                            <w:p>
+                              <w:pPr>
+                                <w:jc w:val="center"/>
+                                <w:rPr>
+                                  <w:color w:val="15002A"/>
+                                  <w:sz w:val="56"/>
+                                  <w:szCs w:val="56"/>
+                                  <w:lang w:val="en-US"/>
+                                </w:rPr>
+                              </w:pPr>
+                              <w:r>
+                                <w:rPr>
+                                  <w:color w:val="15002A"/>
+                                  <w:sz w:val="56"/>
+                                  <w:szCs w:val="56"/>
+                                </w:rPr>
+                                <w:t xml:space="preserve">Add </w:t>
+                              </w:r>
+                              <w:proofErr w:type="spellStart"/>
+                              <w:r>
+                                <w:rPr>
+                                  <w:color w:val="15002A"/>
+                                  <w:sz w:val="56"/>
+                                  <w:szCs w:val="56"/>
+                                </w:rPr>
+                                <w:t>your</w:t>
+                              </w:r>
+                              <w:proofErr w:type="spellEnd"/>
+                              <w:r>
+                                <w:rPr>
+                                  <w:color w:val="15002A"/>
+                                  <w:sz w:val="56"/>
+                                  <w:szCs w:val="56"/>
+                                  <w:lang w:val="en-US"/>
+                                </w:rPr>
+                                <w:t xml:space="preserve"> Text here</w:t>
+                              </w:r>
+                            </w:p>
+                          </w:txbxContent>
+                        </wps:txbx>
+                        <wps:bodyPr rot="0" spcFirstLastPara="0" vertOverflow="overflow" horzOverflow="overflow" vert="horz" wrap="square" lIns="91440" tIns="45720" rIns="91440" bIns="45720" numCol="1" spcCol="0" rtlCol="0" fromWordArt="0" anchor="ctr" anchorCtr="0" forceAA="0" compatLnSpc="1">
+                          <a:prstTxWarp prst="textNoShape">
+                            <a:avLst/>
+                          </a:prstTxWarp>
+                          <a:noAutofit/>
+                        </wps:bodyPr>
+                      </wps:wsp>
+                      <wps:wsp>
+                        <wps:cNvPr id="19" name="Rechteck: abgerundete Ecken 19"/>
+                        <wps:cNvSpPr/>
+                        <wps:spPr>
+                          <a:xfrm>
+                            <a:off x="6987396" y="8626"/>
+                            <a:ext cx="2303780" cy="3203575"/>
+                          </a:xfrm>
+                          <a:prstGeom prst="roundRect">
+                            <a:avLst>
+                              <a:gd name="adj" fmla="val 8055"/>
+                            </a:avLst>
+                          </a:prstGeom>
+                          <a:solidFill>
+                            <a:schemeClr val="bg1"/>
+                          </a:solidFill>
+                          <a:ln>
+                            <a:solidFill>
+                              <a:schemeClr val="tx1"/>
+                            </a:solidFill>
+                          </a:ln>
+                        </wps:spPr>
+                        <wps:style>
+                          <a:lnRef idx="2">
+                            <a:schemeClr val="accent1">
+                              <a:shade val="50000"/>
+                            </a:schemeClr>
+                          </a:lnRef>
+                          <a:fillRef idx="1">
+                            <a:schemeClr val="accent1"/>
+                          </a:fillRef>
+                          <a:effectRef idx="0">
+                            <a:schemeClr val="accent1"/>
+                          </a:effectRef>
+                          <a:fontRef idx="minor">
+                            <a:schemeClr val="lt1"/>
+                          </a:fontRef>
+                        </wps:style>
+                        <wps:txbx>
+                          <w:txbxContent>
+                            <w:p>
+                              <w:pPr>
+                                <w:jc w:val="center"/>
+                                <w:rPr>
+                                  <w:color w:val="15002A"/>
+                                  <w:sz w:val="56"/>
+                                  <w:szCs w:val="56"/>
+                                  <w:lang w:val="en-US"/>
+                                </w:rPr>
+                              </w:pPr>
+                              <w:r>
+                                <w:rPr>
+                                  <w:color w:val="15002A"/>
+                                  <w:sz w:val="56"/>
+                                  <w:szCs w:val="56"/>
+                                </w:rPr>
+                                <w:t xml:space="preserve">Add </w:t>
+                              </w:r>
+                              <w:proofErr w:type="spellStart"/>
+                              <w:r>
+                                <w:rPr>
+                                  <w:color w:val="15002A"/>
+                                  <w:sz w:val="56"/>
+                                  <w:szCs w:val="56"/>
+                                </w:rPr>
+                                <w:t>your</w:t>
+                              </w:r>
+                              <w:proofErr w:type="spellEnd"/>
+                              <w:r>
+                                <w:rPr>
+                                  <w:color w:val="15002A"/>
+                                  <w:sz w:val="56"/>
+                                  <w:szCs w:val="56"/>
+                                  <w:lang w:val="en-US"/>
+                                </w:rPr>
+                                <w:t xml:space="preserve"> Text here</w:t>
+                              </w:r>
+                            </w:p>
+                          </w:txbxContent>
+                        </wps:txbx>
+                        <wps:bodyPr rot="0" spcFirstLastPara="0" vertOverflow="overflow" horzOverflow="overflow" vert="horz" wrap="square" lIns="91440" tIns="45720" rIns="91440" bIns="45720" numCol="1" spcCol="0" rtlCol="0" fromWordArt="0" anchor="ctr" anchorCtr="0" forceAA="0" compatLnSpc="1">
+                          <a:prstTxWarp prst="textNoShape">
+                            <a:avLst/>
+                          </a:prstTxWarp>
+                          <a:noAutofit/>
+                        </wps:bodyPr>
+                      </wps:wsp>
+                      <wps:wsp>
+                        <wps:cNvPr id="20" name="Rechteck: abgerundete Ecken 20"/>
+                        <wps:cNvSpPr/>
+                        <wps:spPr>
+                          <a:xfrm>
+                            <a:off x="4658264" y="0"/>
+                            <a:ext cx="2303780" cy="3203575"/>
+                          </a:xfrm>
+                          <a:prstGeom prst="roundRect">
+                            <a:avLst>
+                              <a:gd name="adj" fmla="val 8055"/>
+                            </a:avLst>
+                          </a:prstGeom>
+                          <a:solidFill>
+                            <a:schemeClr val="bg1"/>
+                          </a:solidFill>
+                          <a:ln>
+                            <a:solidFill>
+                              <a:schemeClr val="tx1"/>
+                            </a:solidFill>
+                          </a:ln>
+                        </wps:spPr>
+                        <wps:style>
+                          <a:lnRef idx="2">
+                            <a:schemeClr val="accent1">
+                              <a:shade val="50000"/>
+                            </a:schemeClr>
+                          </a:lnRef>
+                          <a:fillRef idx="1">
+                            <a:schemeClr val="accent1"/>
+                          </a:fillRef>
+                          <a:effectRef idx="0">
+                            <a:schemeClr val="accent1"/>
+                          </a:effectRef>
+                          <a:fontRef idx="minor">
+                            <a:schemeClr val="lt1"/>
+                          </a:fontRef>
+                        </wps:style>
+                        <wps:txbx>
+                          <w:txbxContent>
+                            <w:p>
+                              <w:pPr>
+                                <w:jc w:val="center"/>
+                                <w:rPr>
+                                  <w:color w:val="15002A"/>
+                                  <w:sz w:val="56"/>
+                                  <w:szCs w:val="56"/>
+                                  <w:lang w:val="en-US"/>
+                                </w:rPr>
+                              </w:pPr>
+                              <w:r>
+                                <w:rPr>
+                                  <w:color w:val="15002A"/>
+                                  <w:sz w:val="56"/>
+                                  <w:szCs w:val="56"/>
+                                </w:rPr>
+                                <w:t xml:space="preserve">Add </w:t>
+                              </w:r>
+                              <w:proofErr w:type="spellStart"/>
+                              <w:r>
+                                <w:rPr>
+                                  <w:color w:val="15002A"/>
+                                  <w:sz w:val="56"/>
+                                  <w:szCs w:val="56"/>
+                                </w:rPr>
+                                <w:t>your</w:t>
+                              </w:r>
+                              <w:proofErr w:type="spellEnd"/>
+                              <w:r>
+                                <w:rPr>
+                                  <w:color w:val="15002A"/>
+                                  <w:sz w:val="56"/>
+                                  <w:szCs w:val="56"/>
+                                  <w:lang w:val="en-US"/>
+                                </w:rPr>
+                                <w:t xml:space="preserve"> Text here</w:t>
+                              </w:r>
+                            </w:p>
+                          </w:txbxContent>
+                        </wps:txbx>
+                        <wps:bodyPr rot="0" spcFirstLastPara="0" vertOverflow="overflow" horzOverflow="overflow" vert="horz" wrap="square" lIns="91440" tIns="45720" rIns="91440" bIns="45720" numCol="1" spcCol="0" rtlCol="0" fromWordArt="0" anchor="ctr" anchorCtr="0" forceAA="0" compatLnSpc="1">
+                          <a:prstTxWarp prst="textNoShape">
+                            <a:avLst/>
+                          </a:prstTxWarp>
+                          <a:noAutofit/>
+                        </wps:bodyPr>
+                      </wps:wsp>
+                    </wpg:wgp>
+                  </a:graphicData>
+                </a:graphic>
+              </wp:anchor>
+            </w:drawing>
+          </mc:Choice>
+          <mc:Fallback>
+            <w:pict>
+              <v:group w14:anchorId="38DA4A57" id="Gruppieren 21" o:spid="_x0000_s1032" style="position:absolute;margin-left:0;margin-top:0;width:731.6pt;height:252.95pt;z-index:251695104;mso-position-horizontal:center;mso-position-horizontal-relative:margin;mso-position-vertical:center;mso-position-vertical-relative:margin" coordsize="92911,32122" o:gfxdata="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">
+                <v:roundrect id="Rechteck: abgerundete Ecken 17" o:spid="_x0000_s1033" style="position:absolute;width:23037;height:32035;visibility:visible;mso-wrap-style:square;v-text-anchor:middle" arcsize="5279f" o:gfxdata="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" fillcolor="white [3212]" strokecolor="black [3213]" strokeweight="1pt">
+                  <v:stroke joinstyle="miter"/>
+                  <v:textbox>
+                    <w:txbxContent>
+                      <w:p>
+                        <w:pPr>
+                          <w:jc w:val="center"/>
+                          <w:rPr>
+                            <w:color w:val="15002A"/>
+                            <w:sz w:val="56"/>
+                            <w:szCs w:val="56"/>
+                            <w:lang w:val="en-US"/>
+                          </w:rPr>
+                        </w:pPr>
+                        <w:r>
+                          <w:rPr>
+                            <w:color w:val="15002A"/>
+                            <w:sz w:val="56"/>
+                            <w:szCs w:val="56"/>
+                          </w:rPr>
+                          <w:t xml:space="preserve">Add </w:t>
+                        </w:r>
+                        <w:proofErr w:type="spellStart"/>
+                        <w:r>
+                          <w:rPr>
+                            <w:color w:val="15002A"/>
+                            <w:sz w:val="56"/>
+                            <w:szCs w:val="56"/>
+                          </w:rPr>
+                          <w:t>your</w:t>
+                        </w:r>
+                        <w:proofErr w:type="spellEnd"/>
+                        <w:r>
+                          <w:rPr>
+                            <w:color w:val="15002A"/>
+                            <w:sz w:val="56"/>
+                            <w:szCs w:val="56"/>
+                            <w:lang w:val="en-US"/>
+                          </w:rPr>
+                          <w:t xml:space="preserve"> Text here</w:t>
+                        </w:r>
+                      </w:p>
+                    </w:txbxContent>
+                  </v:textbox>
+                </v:roundrect>
+                <v:roundrect id="Rechteck: abgerundete Ecken 18" o:spid="_x0000_s1034" style="position:absolute;left:23291;width:23038;height:32035;visibility:visible;mso-wrap-style:square;v-text-anchor:middle" arcsize="5279f" o:gfxdata="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" fillcolor="white [3212]" strokecolor="black [3213]" strokeweight="1pt">
+                  <v:stroke joinstyle="miter"/>
+                  <v:textbox>
+                    <w:txbxContent>
+                      <w:p>
+                        <w:pPr>
+                          <w:jc w:val="center"/>
+                          <w:rPr>
+                            <w:color w:val="15002A"/>
+                            <w:sz w:val="56"/>
+                            <w:szCs w:val="56"/>
+                            <w:lang w:val="en-US"/>
+                          </w:rPr>
+                        </w:pPr>
+                        <w:r>
+                          <w:rPr>
+                            <w:color w:val="15002A"/>
+                            <w:sz w:val="56"/>
+                            <w:szCs w:val="56"/>
+                          </w:rPr>
+                          <w:t xml:space="preserve">Add </w:t>
+                        </w:r>
+                        <w:proofErr w:type="spellStart"/>
+                        <w:r>
+                          <w:rPr>
+                            <w:color w:val="15002A"/>
+                            <w:sz w:val="56"/>
+                            <w:szCs w:val="56"/>
+                          </w:rPr>
+                          <w:t>your</w:t>
+                        </w:r>
+                        <w:proofErr w:type="spellEnd"/>
+                        <w:r>
+                          <w:rPr>
+                            <w:color w:val="15002A"/>
+                            <w:sz w:val="56"/>
+                            <w:szCs w:val="56"/>
+                            <w:lang w:val="en-US"/>
+                          </w:rPr>
+                          <w:t xml:space="preserve"> Text here</w:t>
+                        </w:r>
+                      </w:p>
+                    </w:txbxContent>
+                  </v:textbox>
+                </v:roundrect>
+                <v:roundrect id="Rechteck: abgerundete Ecken 19" o:spid="_x0000_s1035" style="position:absolute;left:69873;top:86;width:23038;height:32036;visibility:visible;mso-wrap-style:square;v-text-anchor:middle" arcsize="5279f" o:gfxdata="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" fillcolor="white [3212]" strokecolor="black [3213]" strokeweight="1pt">
+                  <v:stroke joinstyle="miter"/>
+                  <v:textbox>
+                    <w:txbxContent>
+                      <w:p>
+                        <w:pPr>
+                          <w:jc w:val="center"/>
+                          <w:rPr>
+                            <w:color w:val="15002A"/>
+                            <w:sz w:val="56"/>
+                            <w:szCs w:val="56"/>
+                            <w:lang w:val="en-US"/>
+                          </w:rPr>
+                        </w:pPr>
+                        <w:r>
+                          <w:rPr>
+                            <w:color w:val="15002A"/>
+                            <w:sz w:val="56"/>
+                            <w:szCs w:val="56"/>
+                          </w:rPr>
+                          <w:t xml:space="preserve">Add </w:t>
+                        </w:r>
+                        <w:proofErr w:type="spellStart"/>
+                        <w:r>
+                          <w:rPr>
+                            <w:color w:val="15002A"/>
+                            <w:sz w:val="56"/>
+                            <w:szCs w:val="56"/>
+                          </w:rPr>
+                          <w:t>your</w:t>
+                        </w:r>
+                        <w:proofErr w:type="spellEnd"/>
+                        <w:r>
+                          <w:rPr>
+                            <w:color w:val="15002A"/>
+                            <w:sz w:val="56"/>
+                            <w:szCs w:val="56"/>
+                            <w:lang w:val="en-US"/>
+                          </w:rPr>
+                          <w:t xml:space="preserve"> Text here</w:t>
+                        </w:r>
+                      </w:p>
+                    </w:txbxContent>
+                  </v:textbox>
+                </v:roundrect>
+                <v:roundrect id="Rechteck: abgerundete Ecken 20" o:spid="_x0000_s1036" style="position:absolute;left:46582;width:23038;height:32035;visibility:visible;mso-wrap-style:square;v-text-anchor:middle" arcsize="5279f" o:gfxdata="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" fillcolor="white [3212]" strokecolor="black [3213]" strokeweight="1pt">
+                  <v:stroke joinstyle="miter"/>
+                  <v:textbox>
+                    <w:txbxContent>
+                      <w:p>
+                        <w:pPr>
+                          <w:jc w:val="center"/>
+                          <w:rPr>
+                            <w:color w:val="15002A"/>
+                            <w:sz w:val="56"/>
+                            <w:szCs w:val="56"/>
+                            <w:lang w:val="en-US"/>
+                          </w:rPr>
+                        </w:pPr>
+                        <w:r>
+                          <w:rPr>
+                            <w:color w:val="15002A"/>
+                            <w:sz w:val="56"/>
+                            <w:szCs w:val="56"/>
+                          </w:rPr>
+                          <w:t xml:space="preserve">Add </w:t>
+                        </w:r>
+                        <w:proofErr w:type="spellStart"/>
+                        <w:r>
+                          <w:rPr>
+                            <w:color w:val="15002A"/>
+                            <w:sz w:val="56"/>
+                            <w:szCs w:val="56"/>
+                          </w:rPr>
+                          <w:t>your</w:t>
+                        </w:r>
+                        <w:proofErr w:type="spellEnd"/>
+                        <w:r>
+                          <w:rPr>
+                            <w:color w:val="15002A"/>
+                            <w:sz w:val="56"/>
+                            <w:szCs w:val="56"/>
+                            <w:lang w:val="en-US"/>
+                          </w:rPr>
+                          <w:t xml:space="preserve"> Text here</w:t>
+                        </w:r>
+                      </w:p>
+                    </w:txbxContent>
+                  </v:textbox>
+                </v:roundrect>
+                <w10:wrap anchorx="margin" anchory="margin"/>
+              </v:group>
+            </w:pict>
+          </mc:Fallback>
+        </mc:AlternateContent>
+      </w:r>
+      <w:r>
+        <w:rPr>
+          <w:lang w:val="en-US"/>
+        </w:rPr>
+        <w:br w:type="page"/>
+      </w:r>
+    </w:p>
+    <w:p>
+      <w:pPr>
+        <w:pStyle w:val="Titel"/>
+        <w:jc w:val="center"/>
+        <w:rPr>
+          <w:sz w:val="44"/>
+          <w:szCs w:val="44"/>
+          <w:lang w:val="en-US"/>
+        </w:rPr>
+      </w:pPr>
+      <w:r>
+        <w:rPr>
+          <w:sz w:val="44"/>
+          <w:szCs w:val="44"/>
+          <w:lang w:val="en-US"/>
+        </w:rPr>
+        <w:lastRenderedPageBreak/>
+        <w:t>What do you Meme?</w:t>
+      </w:r>
+    </w:p>
+    <w:p>
+      <w:pPr>
+        <w:jc w:val="center"/>
+        <w:rPr>
+          <w:lang w:val="en-US"/>
+        </w:rPr>
+      </w:pPr>
+      <w:r>
+        <w:rPr>
+          <w:lang w:val="en-US"/>
+        </w:rPr>
+        <w:t>Template fo</w:t>
+      </w:r>
+      <w:r>
+        <w:rPr>
+          <w:lang w:val="en-US"/>
+        </w:rPr>
+        <w:t>r creating your own Text-</w:t>
+      </w:r>
+      <w:proofErr w:type="gramStart"/>
+      <w:r>
+        <w:rPr>
+          <w:lang w:val="en-US"/>
+        </w:rPr>
+        <w:t>cards</w:t>
+      </w:r>
+      <w:proofErr w:type="gramEnd"/>
+    </w:p>
+    <w:p>
+      <w:pPr>
+        <w:jc w:val="center"/>
+        <w:rPr>
+          <w:lang w:val="en-US"/>
+        </w:rPr>
+      </w:pPr>
+      <w:r>
+        <w:rPr>
+          <w:lang w:val="en-US"/>
+        </w:rPr>
+        <w:t xml:space="preserve">Dimensions: </w:t>
+      </w:r>
+      <w:r>
+        <w:rPr>
+          <w:lang w:val="en-US"/>
+        </w:rPr>
+        <w:t>8,9</w:t>
+      </w:r>
+      <w:r>
+        <w:rPr>
+          <w:lang w:val="en-US"/>
+        </w:rPr>
+        <w:t xml:space="preserve"> cm x </w:t>
+      </w:r>
+      <w:r>
+        <w:rPr>
+          <w:lang w:val="en-US"/>
+        </w:rPr>
+        <w:t>6</w:t>
+      </w:r>
+      <w:r>
+        <w:rPr>
+          <w:lang w:val="en-US"/>
+        </w:rPr>
+        <w:t>,</w:t>
+      </w:r>
+      <w:r>
+        <w:rPr>
+          <w:lang w:val="en-US"/>
+        </w:rPr>
+        <w:t>4</w:t>
+      </w:r>
+      <w:r>
+        <w:rPr>
+          <w:lang w:val="en-US"/>
+        </w:rPr>
+        <w:t xml:space="preserve"> cm</w:t>
+      </w:r>
+    </w:p>
+    <w:p>
+      <w:pPr>
+        <w:rPr>
+          <w:lang w:val="en-US"/>
+        </w:rPr>
+      </w:pPr>
+    </w:p>
+    <w:p>
+      <w:pPr>
+        <w:rPr>
+          <w:lang w:val="en-US"/>
+        </w:rPr>
+      </w:pPr>
+      <w:r>
+        <w:rPr>
+          <w:noProof/>
+        </w:rPr>
+        <mc:AlternateContent>
+          <mc:Choice Requires="wpg">
+            <w:drawing>
+              <wp:anchor distT="0" distB="0" distL="114300" distR="114300" simplePos="0" relativeHeight="251697152" behindDoc="0" locked="0" layoutInCell="1" allowOverlap="1" wp14:anchorId="3E024D36" wp14:editId="7958D39A">
+                <wp:simplePos x="0" y="0"/>
+                <wp:positionH relativeFrom="margin">
+                  <wp:align>center</wp:align>
+                </wp:positionH>
+                <wp:positionV relativeFrom="margin">
+                  <wp:align>center</wp:align>
+                </wp:positionV>
+                <wp:extent cx="9291176" cy="3212201"/>
+                <wp:effectExtent l="0" t="0" r="24765" b="26670"/>
+                <wp:wrapNone/>
+                <wp:docPr id="22" name="Gruppieren 22"/>
+                <wp:cNvGraphicFramePr/>
+                <a:graphic xmlns:a="http://schemas.openxmlformats.org/drawingml/2006/main">
+                  <a:graphicData uri="http://schemas.microsoft.com/office/word/2010/wordprocessingGroup">
+                    <wpg:wgp>
+                      <wpg:cNvGrpSpPr/>
+                      <wpg:grpSpPr>
+                        <a:xfrm>
+                          <a:off x="0" y="0"/>
+                          <a:ext cx="9291176" cy="3212201"/>
+                          <a:chOff x="0" y="0"/>
+                          <a:chExt cx="9291176" cy="3212201"/>
+                        </a:xfrm>
+                      </wpg:grpSpPr>
+                      <wps:wsp>
+                        <wps:cNvPr id="23" name="Rechteck: abgerundete Ecken 23"/>
+                        <wps:cNvSpPr/>
+                        <wps:spPr>
+                          <a:xfrm>
+                            <a:off x="0" y="0"/>
+                            <a:ext cx="2303750" cy="3203575"/>
+                          </a:xfrm>
+                          <a:prstGeom prst="roundRect">
+                            <a:avLst>
+                              <a:gd name="adj" fmla="val 8055"/>
+                            </a:avLst>
+                          </a:prstGeom>
+                          <a:solidFill>
+                            <a:schemeClr val="bg1"/>
+                          </a:solidFill>
+                          <a:ln>
+                            <a:solidFill>
+                              <a:schemeClr val="tx1"/>
+                            </a:solidFill>
+                          </a:ln>
+                        </wps:spPr>
+                        <wps:style>
+                          <a:lnRef idx="2">
+                            <a:schemeClr val="accent1">
+                              <a:shade val="50000"/>
+                            </a:schemeClr>
+                          </a:lnRef>
+                          <a:fillRef idx="1">
+                            <a:schemeClr val="accent1"/>
+                          </a:fillRef>
+                          <a:effectRef idx="0">
+                            <a:schemeClr val="accent1"/>
+                          </a:effectRef>
+                          <a:fontRef idx="minor">
+                            <a:schemeClr val="lt1"/>
+                          </a:fontRef>
+                        </wps:style>
+                        <wps:txbx>
+                          <w:txbxContent>
+                            <w:p>
+                              <w:pPr>
+                                <w:jc w:val="center"/>
+                                <w:rPr>
+                                  <w:color w:val="15002A"/>
+                                  <w:sz w:val="56"/>
+                                  <w:szCs w:val="56"/>
+                                  <w:lang w:val="en-US"/>
+                                </w:rPr>
+                              </w:pPr>
+                              <w:r>
+                                <w:rPr>
+                                  <w:color w:val="15002A"/>
+                                  <w:sz w:val="56"/>
+                                  <w:szCs w:val="56"/>
+                                </w:rPr>
+                                <w:t xml:space="preserve">Add </w:t>
+                              </w:r>
+                              <w:proofErr w:type="spellStart"/>
+                              <w:r>
+                                <w:rPr>
+                                  <w:color w:val="15002A"/>
+                                  <w:sz w:val="56"/>
+                                  <w:szCs w:val="56"/>
+                                </w:rPr>
+                                <w:t>your</w:t>
+                              </w:r>
+                              <w:proofErr w:type="spellEnd"/>
+                              <w:r>
+                                <w:rPr>
+                                  <w:color w:val="15002A"/>
+                                  <w:sz w:val="56"/>
+                                  <w:szCs w:val="56"/>
+                                  <w:lang w:val="en-US"/>
+                                </w:rPr>
+                                <w:t xml:space="preserve"> Text here</w:t>
+                              </w:r>
+                            </w:p>
+                          </w:txbxContent>
+                        </wps:txbx>
+                        <wps:bodyPr rot="0" spcFirstLastPara="0" vertOverflow="overflow" horzOverflow="overflow" vert="horz" wrap="square" lIns="91440" tIns="45720" rIns="91440" bIns="45720" numCol="1" spcCol="0" rtlCol="0" fromWordArt="0" anchor="ctr" anchorCtr="0" forceAA="0" compatLnSpc="1">
+                          <a:prstTxWarp prst="textNoShape">
+                            <a:avLst/>
+                          </a:prstTxWarp>
+                          <a:noAutofit/>
+                        </wps:bodyPr>
+                      </wps:wsp>
+                      <wps:wsp>
+                        <wps:cNvPr id="24" name="Rechteck: abgerundete Ecken 24"/>
+                        <wps:cNvSpPr/>
+                        <wps:spPr>
+                          <a:xfrm>
+                            <a:off x="2329132" y="0"/>
+                            <a:ext cx="2303780" cy="3203575"/>
+                          </a:xfrm>
+                          <a:prstGeom prst="roundRect">
+                            <a:avLst>
+                              <a:gd name="adj" fmla="val 8055"/>
+                            </a:avLst>
+                          </a:prstGeom>
+                          <a:solidFill>
+                            <a:schemeClr val="bg1"/>
+                          </a:solidFill>
+                          <a:ln>
+                            <a:solidFill>
+                              <a:schemeClr val="tx1"/>
+                            </a:solidFill>
+                          </a:ln>
+                        </wps:spPr>
+                        <wps:style>
+                          <a:lnRef idx="2">
+                            <a:schemeClr val="accent1">
+                              <a:shade val="50000"/>
+                            </a:schemeClr>
+                          </a:lnRef>
+                          <a:fillRef idx="1">
+                            <a:schemeClr val="accent1"/>
+                          </a:fillRef>
+                          <a:effectRef idx="0">
+                            <a:schemeClr val="accent1"/>
+                          </a:effectRef>
+                          <a:fontRef idx="minor">
+                            <a:schemeClr val="lt1"/>
+                          </a:fontRef>
+                        </wps:style>
+                        <wps:txbx>
+                          <w:txbxContent>
+                            <w:p>
+                              <w:pPr>
+                                <w:jc w:val="center"/>
+                                <w:rPr>
+                                  <w:color w:val="15002A"/>
+                                  <w:sz w:val="56"/>
+                                  <w:szCs w:val="56"/>
+                                  <w:lang w:val="en-US"/>
+                                </w:rPr>
+                              </w:pPr>
+                              <w:r>
+                                <w:rPr>
+                                  <w:color w:val="15002A"/>
+                                  <w:sz w:val="56"/>
+                                  <w:szCs w:val="56"/>
+                                </w:rPr>
+                                <w:t xml:space="preserve">Add </w:t>
+                              </w:r>
+                              <w:proofErr w:type="spellStart"/>
+                              <w:r>
+                                <w:rPr>
+                                  <w:color w:val="15002A"/>
+                                  <w:sz w:val="56"/>
+                                  <w:szCs w:val="56"/>
+                                </w:rPr>
+                                <w:t>your</w:t>
+                              </w:r>
+                              <w:proofErr w:type="spellEnd"/>
+                              <w:r>
+                                <w:rPr>
+                                  <w:color w:val="15002A"/>
+                                  <w:sz w:val="56"/>
+                                  <w:szCs w:val="56"/>
+                                  <w:lang w:val="en-US"/>
+                                </w:rPr>
+                                <w:t xml:space="preserve"> Text here</w:t>
+                              </w:r>
+                            </w:p>
+                          </w:txbxContent>
+                        </wps:txbx>
+                        <wps:bodyPr rot="0" spcFirstLastPara="0" vertOverflow="overflow" horzOverflow="overflow" vert="horz" wrap="square" lIns="91440" tIns="45720" rIns="91440" bIns="45720" numCol="1" spcCol="0" rtlCol="0" fromWordArt="0" anchor="ctr" anchorCtr="0" forceAA="0" compatLnSpc="1">
+                          <a:prstTxWarp prst="textNoShape">
+                            <a:avLst/>
+                          </a:prstTxWarp>
+                          <a:noAutofit/>
+                        </wps:bodyPr>
+                      </wps:wsp>
+                      <wps:wsp>
+                        <wps:cNvPr id="25" name="Rechteck: abgerundete Ecken 25"/>
+                        <wps:cNvSpPr/>
+                        <wps:spPr>
+                          <a:xfrm>
+                            <a:off x="6987396" y="8626"/>
+                            <a:ext cx="2303780" cy="3203575"/>
+                          </a:xfrm>
+                          <a:prstGeom prst="roundRect">
+                            <a:avLst>
+                              <a:gd name="adj" fmla="val 8055"/>
+                            </a:avLst>
+                          </a:prstGeom>
+                          <a:solidFill>
+                            <a:schemeClr val="bg1"/>
+                          </a:solidFill>
+                          <a:ln>
+                            <a:solidFill>
+                              <a:schemeClr val="tx1"/>
+                            </a:solidFill>
+                          </a:ln>
+                        </wps:spPr>
+                        <wps:style>
+                          <a:lnRef idx="2">
+                            <a:schemeClr val="accent1">
+                              <a:shade val="50000"/>
+                            </a:schemeClr>
+                          </a:lnRef>
+                          <a:fillRef idx="1">
+                            <a:schemeClr val="accent1"/>
+                          </a:fillRef>
+                          <a:effectRef idx="0">
+                            <a:schemeClr val="accent1"/>
+                          </a:effectRef>
+                          <a:fontRef idx="minor">
+                            <a:schemeClr val="lt1"/>
+                          </a:fontRef>
+                        </wps:style>
+                        <wps:txbx>
+                          <w:txbxContent>
+                            <w:p>
+                              <w:pPr>
+                                <w:jc w:val="center"/>
+                                <w:rPr>
+                                  <w:color w:val="15002A"/>
+                                  <w:sz w:val="56"/>
+                                  <w:szCs w:val="56"/>
+                                  <w:lang w:val="en-US"/>
+                                </w:rPr>
+                              </w:pPr>
+                              <w:r>
+                                <w:rPr>
+                                  <w:color w:val="15002A"/>
+                                  <w:sz w:val="56"/>
+                                  <w:szCs w:val="56"/>
+                                </w:rPr>
+                                <w:t xml:space="preserve">Add </w:t>
+                              </w:r>
+                              <w:proofErr w:type="spellStart"/>
+                              <w:r>
+                                <w:rPr>
+                                  <w:color w:val="15002A"/>
+                                  <w:sz w:val="56"/>
+                                  <w:szCs w:val="56"/>
+                                </w:rPr>
+                                <w:t>your</w:t>
+                              </w:r>
+                              <w:proofErr w:type="spellEnd"/>
+                              <w:r>
+                                <w:rPr>
+                                  <w:color w:val="15002A"/>
+                                  <w:sz w:val="56"/>
+                                  <w:szCs w:val="56"/>
+                                  <w:lang w:val="en-US"/>
+                                </w:rPr>
+                                <w:t xml:space="preserve"> Text here</w:t>
+                              </w:r>
+                            </w:p>
+                          </w:txbxContent>
+                        </wps:txbx>
+                        <wps:bodyPr rot="0" spcFirstLastPara="0" vertOverflow="overflow" horzOverflow="overflow" vert="horz" wrap="square" lIns="91440" tIns="45720" rIns="91440" bIns="45720" numCol="1" spcCol="0" rtlCol="0" fromWordArt="0" anchor="ctr" anchorCtr="0" forceAA="0" compatLnSpc="1">
+                          <a:prstTxWarp prst="textNoShape">
+                            <a:avLst/>
+                          </a:prstTxWarp>
+                          <a:noAutofit/>
+                        </wps:bodyPr>
+                      </wps:wsp>
+                      <wps:wsp>
+                        <wps:cNvPr id="26" name="Rechteck: abgerundete Ecken 26"/>
+                        <wps:cNvSpPr/>
+                        <wps:spPr>
+                          <a:xfrm>
+                            <a:off x="4658264" y="0"/>
+                            <a:ext cx="2303780" cy="3203575"/>
+                          </a:xfrm>
+                          <a:prstGeom prst="roundRect">
+                            <a:avLst>
+                              <a:gd name="adj" fmla="val 8055"/>
+                            </a:avLst>
+                          </a:prstGeom>
+                          <a:solidFill>
+                            <a:schemeClr val="bg1"/>
+                          </a:solidFill>
+                          <a:ln>
+                            <a:solidFill>
+                              <a:schemeClr val="tx1"/>
+                            </a:solidFill>
+                          </a:ln>
+                        </wps:spPr>
+                        <wps:style>
+                          <a:lnRef idx="2">
+                            <a:schemeClr val="accent1">
+                              <a:shade val="50000"/>
+                            </a:schemeClr>
+                          </a:lnRef>
+                          <a:fillRef idx="1">
+                            <a:schemeClr val="accent1"/>
+                          </a:fillRef>
+                          <a:effectRef idx="0">
+                            <a:schemeClr val="accent1"/>
+                          </a:effectRef>
+                          <a:fontRef idx="minor">
+                            <a:schemeClr val="lt1"/>
+                          </a:fontRef>
+                        </wps:style>
+                        <wps:txbx>
+                          <w:txbxContent>
+                            <w:p>
+                              <w:pPr>
+                                <w:jc w:val="center"/>
+                                <w:rPr>
+                                  <w:color w:val="15002A"/>
+                                  <w:sz w:val="56"/>
+                                  <w:szCs w:val="56"/>
+                                  <w:lang w:val="en-US"/>
+                                </w:rPr>
+                              </w:pPr>
+                              <w:r>
+                                <w:rPr>
+                                  <w:color w:val="15002A"/>
+                                  <w:sz w:val="56"/>
+                                  <w:szCs w:val="56"/>
+                                </w:rPr>
+                                <w:t xml:space="preserve">Add </w:t>
+                              </w:r>
+                              <w:proofErr w:type="spellStart"/>
+                              <w:r>
+                                <w:rPr>
+                                  <w:color w:val="15002A"/>
+                                  <w:sz w:val="56"/>
+                                  <w:szCs w:val="56"/>
+                                </w:rPr>
+                                <w:t>your</w:t>
+                              </w:r>
+                              <w:proofErr w:type="spellEnd"/>
+                              <w:r>
+                                <w:rPr>
+                                  <w:color w:val="15002A"/>
+                                  <w:sz w:val="56"/>
+                                  <w:szCs w:val="56"/>
+                                  <w:lang w:val="en-US"/>
+                                </w:rPr>
+                                <w:t xml:space="preserve"> Text here</w:t>
+                              </w:r>
+                            </w:p>
+                          </w:txbxContent>
+                        </wps:txbx>
+                        <wps:bodyPr rot="0" spcFirstLastPara="0" vertOverflow="overflow" horzOverflow="overflow" vert="horz" wrap="square" lIns="91440" tIns="45720" rIns="91440" bIns="45720" numCol="1" spcCol="0" rtlCol="0" fromWordArt="0" anchor="ctr" anchorCtr="0" forceAA="0" compatLnSpc="1">
+                          <a:prstTxWarp prst="textNoShape">
+                            <a:avLst/>
+                          </a:prstTxWarp>
+                          <a:noAutofit/>
+                        </wps:bodyPr>
+                      </wps:wsp>
+                    </wpg:wgp>
+                  </a:graphicData>
+                </a:graphic>
+              </wp:anchor>
+            </w:drawing>
+          </mc:Choice>
+          <mc:Fallback>
+            <w:pict>
+              <v:group w14:anchorId="3E024D36" id="Gruppieren 22" o:spid="_x0000_s1037" style="position:absolute;margin-left:0;margin-top:0;width:731.6pt;height:252.95pt;z-index:251697152;mso-position-horizontal:center;mso-position-horizontal-relative:margin;mso-position-vertical:center;mso-position-vertical-relative:margin" coordsize="92911,32122" o:gfxdata="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">
+                <v:roundrect id="Rechteck: abgerundete Ecken 23" o:spid="_x0000_s1038" style="position:absolute;width:23037;height:32035;visibility:visible;mso-wrap-style:square;v-text-anchor:middle" arcsize="5279f" o:gfxdata="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" fillcolor="white [3212]" strokecolor="black [3213]" strokeweight="1pt">
+                  <v:stroke joinstyle="miter"/>
+                  <v:textbox>
+                    <w:txbxContent>
+                      <w:p>
+                        <w:pPr>
+                          <w:jc w:val="center"/>
+                          <w:rPr>
+                            <w:color w:val="15002A"/>
+                            <w:sz w:val="56"/>
+                            <w:szCs w:val="56"/>
+                            <w:lang w:val="en-US"/>
+                          </w:rPr>
+                        </w:pPr>
+                        <w:r>
+                          <w:rPr>
+                            <w:color w:val="15002A"/>
+                            <w:sz w:val="56"/>
+                            <w:szCs w:val="56"/>
+                          </w:rPr>
+                          <w:t xml:space="preserve">Add </w:t>
+                        </w:r>
+                        <w:proofErr w:type="spellStart"/>
+                        <w:r>
+                          <w:rPr>
+                            <w:color w:val="15002A"/>
+                            <w:sz w:val="56"/>
+                            <w:szCs w:val="56"/>
+                          </w:rPr>
+                          <w:t>your</w:t>
+                        </w:r>
+                        <w:proofErr w:type="spellEnd"/>
+                        <w:r>
+                          <w:rPr>
+                            <w:color w:val="15002A"/>
+                            <w:sz w:val="56"/>
+                            <w:szCs w:val="56"/>
+                            <w:lang w:val="en-US"/>
+                          </w:rPr>
+                          <w:t xml:space="preserve"> Text here</w:t>
+                        </w:r>
+                      </w:p>
+                    </w:txbxContent>
+                  </v:textbox>
+                </v:roundrect>
+                <v:roundrect id="Rechteck: abgerundete Ecken 24" o:spid="_x0000_s1039" style="position:absolute;left:23291;width:23038;height:32035;visibility:visible;mso-wrap-style:square;v-text-anchor:middle" arcsize="5279f" o:gfxdata="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" fillcolor="white [3212]" strokecolor="black [3213]" strokeweight="1pt">
+                  <v:stroke joinstyle="miter"/>
+                  <v:textbox>
+                    <w:txbxContent>
+                      <w:p>
+                        <w:pPr>
+                          <w:jc w:val="center"/>
+                          <w:rPr>
+                            <w:color w:val="15002A"/>
+                            <w:sz w:val="56"/>
+                            <w:szCs w:val="56"/>
+                            <w:lang w:val="en-US"/>
+                          </w:rPr>
+                        </w:pPr>
+                        <w:r>
+                          <w:rPr>
+                            <w:color w:val="15002A"/>
+                            <w:sz w:val="56"/>
+                            <w:szCs w:val="56"/>
+                          </w:rPr>
+                          <w:t xml:space="preserve">Add </w:t>
+                        </w:r>
+                        <w:proofErr w:type="spellStart"/>
+                        <w:r>
+                          <w:rPr>
+                            <w:color w:val="15002A"/>
+                            <w:sz w:val="56"/>
+                            <w:szCs w:val="56"/>
+                          </w:rPr>
+                          <w:t>your</w:t>
+                        </w:r>
+                        <w:proofErr w:type="spellEnd"/>
+                        <w:r>
+                          <w:rPr>
+                            <w:color w:val="15002A"/>
+                            <w:sz w:val="56"/>
+                            <w:szCs w:val="56"/>
+                            <w:lang w:val="en-US"/>
+                          </w:rPr>
+                          <w:t xml:space="preserve"> Text here</w:t>
+                        </w:r>
+                      </w:p>
+                    </w:txbxContent>
+                  </v:textbox>
+                </v:roundrect>
+                <v:roundrect id="Rechteck: abgerundete Ecken 25" o:spid="_x0000_s1040" style="position:absolute;left:69873;top:86;width:23038;height:32036;visibility:visible;mso-wrap-style:square;v-text-anchor:middle" arcsize="5279f" o:gfxdata="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" fillcolor="white [3212]" strokecolor="black [3213]" strokeweight="1pt">
+                  <v:stroke joinstyle="miter"/>
+                  <v:textbox>
+                    <w:txbxContent>
+                      <w:p>
+                        <w:pPr>
+                          <w:jc w:val="center"/>
+                          <w:rPr>
+                            <w:color w:val="15002A"/>
+                            <w:sz w:val="56"/>
+                            <w:szCs w:val="56"/>
+                            <w:lang w:val="en-US"/>
+                          </w:rPr>
+                        </w:pPr>
+                        <w:r>
+                          <w:rPr>
+                            <w:color w:val="15002A"/>
+                            <w:sz w:val="56"/>
+                            <w:szCs w:val="56"/>
+                          </w:rPr>
+                          <w:t xml:space="preserve">Add </w:t>
+                        </w:r>
+                        <w:proofErr w:type="spellStart"/>
+                        <w:r>
+                          <w:rPr>
+                            <w:color w:val="15002A"/>
+                            <w:sz w:val="56"/>
+                            <w:szCs w:val="56"/>
+                          </w:rPr>
+                          <w:t>your</w:t>
+                        </w:r>
+                        <w:proofErr w:type="spellEnd"/>
+                        <w:r>
+                          <w:rPr>
+                            <w:color w:val="15002A"/>
+                            <w:sz w:val="56"/>
+                            <w:szCs w:val="56"/>
+                            <w:lang w:val="en-US"/>
+                          </w:rPr>
+                          <w:t xml:space="preserve"> Text here</w:t>
+                        </w:r>
+                      </w:p>
+                    </w:txbxContent>
+                  </v:textbox>
+                </v:roundrect>
+                <v:roundrect id="Rechteck: abgerundete Ecken 26" o:spid="_x0000_s1041" style="position:absolute;left:46582;width:23038;height:32035;visibility:visible;mso-wrap-style:square;v-text-anchor:middle" arcsize="5279f" o:gfxdata="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" fillcolor="white [3212]" strokecolor="black [3213]" strokeweight="1pt">
+                  <v:stroke joinstyle="miter"/>
+                  <v:textbox>
+                    <w:txbxContent>
+                      <w:p>
+                        <w:pPr>
+                          <w:jc w:val="center"/>
+                          <w:rPr>
+                            <w:color w:val="15002A"/>
+                            <w:sz w:val="56"/>
+                            <w:szCs w:val="56"/>
+                            <w:lang w:val="en-US"/>
+                          </w:rPr>
+                        </w:pPr>
+                        <w:r>
+                          <w:rPr>
+                            <w:color w:val="15002A"/>
+                            <w:sz w:val="56"/>
+                            <w:szCs w:val="56"/>
+                          </w:rPr>
+                          <w:t xml:space="preserve">Add </w:t>
+                        </w:r>
+                        <w:proofErr w:type="spellStart"/>
+                        <w:r>
+                          <w:rPr>
+                            <w:color w:val="15002A"/>
+                            <w:sz w:val="56"/>
+                            <w:szCs w:val="56"/>
+                          </w:rPr>
+                          <w:t>your</w:t>
+                        </w:r>
+                        <w:proofErr w:type="spellEnd"/>
+                        <w:r>
+                          <w:rPr>
+                            <w:color w:val="15002A"/>
+                            <w:sz w:val="56"/>
+                            <w:szCs w:val="56"/>
+                            <w:lang w:val="en-US"/>
+                          </w:rPr>
+                          <w:t xml:space="preserve"> Text here</w:t>
+                        </w:r>
+                      </w:p>
+                    </w:txbxContent>
+                  </v:textbox>
+                </v:roundrect>
+                <w10:wrap anchorx="margin" anchory="margin"/>
+              </v:group>
+            </w:pict>
+          </mc:Fallback>
+        </mc:AlternateContent>
+      </w:r>
+    </w:p>
     <w:sectPr>
       <w:pgSz w:w="16838" w:h="11906" w:orient="landscape"/>
-      <w:pgMar w:top="1417" w:right="1417" w:bottom="1417" w:left="1134" w:header="708" w:footer="708" w:gutter="0"/>
+      <w:pgMar w:top="720" w:right="720" w:bottom="720" w:left="720" w:header="708" w:footer="708" w:gutter="0"/>
       <w:cols w:space="708"/>
       <w:docGrid w:linePitch="360"/>
     </w:sectPr>
@@ -1045,7 +2479,7 @@
   <w:style w:type="paragraph" w:default="1" w:styleId="Standard">
     <w:name w:val="Normal"/>
     <w:qFormat/>
-    <w:rsid w:val="003E4E79"/>
+    <w:rsid w:val="002C045D"/>
   </w:style>
   <w:style w:type="paragraph" w:styleId="berschrift1">
     <w:name w:val="heading 1"/>
@@ -1438,4 +2872,16 @@
     </a:ext>
   </a:extLst>
 </a:theme>
+</file>
+
+<file path=customXml/item1.xml><?xml version="1.0" encoding="utf-8"?>
+<b:Sources xmlns:b="http://schemas.openxmlformats.org/officeDocument/2006/bibliography" xmlns="http://schemas.openxmlformats.org/officeDocument/2006/bibliography" SelectedStyle="\APASixthEditionOfficeOnline.xsl" StyleName="APA" Version="6"/>
+</file>
+
+<file path=customXml/itemProps1.xml><?xml version="1.0" encoding="utf-8"?>
+<ds:datastoreItem xmlns:ds="http://schemas.openxmlformats.org/officeDocument/2006/customXml" ds:itemID="{27FDCC4A-1C80-420B-B3CA-34594AE44BBC}">
+  <ds:schemaRefs>
+    <ds:schemaRef ds:uri="http://schemas.openxmlformats.org/officeDocument/2006/bibliography"/>
+  </ds:schemaRefs>
+</ds:datastoreItem>
 </file>
</xml_diff>